<commit_message>
Error in audio fixed, use case template added
</commit_message>
<xml_diff>
--- a/TalkBox/Documentation/Use Cases.docx
+++ b/TalkBox/Documentation/Use Cases.docx
@@ -3,6 +3,1810 @@
 <w:document xmlns:wpc="http://schemas.microsoft.com/office/word/2010/wordprocessingCanvas" xmlns:cx="http://schemas.microsoft.com/office/drawing/2014/chartex" xmlns:cx1="http://schemas.microsoft.com/office/drawing/2015/9/8/chartex" xmlns:cx2="http://schemas.microsoft.com/office/drawing/2015/10/21/chartex" xmlns:cx3="http://schemas.microsoft.com/office/drawing/2016/5/9/chartex" xmlns:cx4="http://schemas.microsoft.com/office/drawing/2016/5/10/chartex" xmlns:cx5="http://schemas.microsoft.com/office/drawing/2016/5/11/chartex" xmlns:cx6="http://schemas.microsoft.com/office/drawing/2016/5/12/chartex" xmlns:cx7="http://schemas.microsoft.com/office/drawing/2016/5/13/chartex" xmlns:cx8="http://schemas.microsoft.com/office/drawing/2016/5/14/chartex" xmlns:mc="http://schemas.openxmlformats.org/markup-compatibility/2006" xmlns:aink="http://schemas.microsoft.com/office/drawing/2016/ink" xmlns:am3d="http://schemas.microsoft.com/office/drawing/2017/model3d" xmlns:o="urn:schemas-microsoft-com:office:office" xmlns:r="http://schemas.openxmlformats.org/officeDocument/2006/relationships" xmlns:m="http://schemas.openxmlformats.org/officeDocument/2006/math" xmlns:v="urn:schemas-microsoft-com:vml" xmlns:wp14="http://schemas.microsoft.com/office/word/2010/wordprocessingDrawing" xmlns:wp="http://schemas.openxmlformats.org/drawingml/2006/wordprocessingDrawing" xmlns:w10="urn:schemas-microsoft-com:office:word" xmlns:w="http://schemas.openxmlformats.org/wordprocessingml/2006/main" xmlns:w14="http://schemas.microsoft.com/office/word/2010/wordml" xmlns:w15="http://schemas.microsoft.com/office/word/2012/wordml" xmlns:w16cid="http://schemas.microsoft.com/office/word/2016/wordml/cid" xmlns:w16se="http://schemas.microsoft.com/office/word/2015/wordml/symex" xmlns:wpg="http://schemas.microsoft.com/office/word/2010/wordprocessingGroup" xmlns:wpi="http://schemas.microsoft.com/office/word/2010/wordprocessingInk" xmlns:wne="http://schemas.microsoft.com/office/word/2006/wordml" xmlns:wps="http://schemas.microsoft.com/office/word/2010/wordprocessingShape" mc:Ignorable="w14 w15 w16se w16cid wp14">
   <w:body>
     <w:p>
+      <w:pPr>
+        <w:pStyle w:val="Heading2"/>
+      </w:pPr>
+      <w:bookmarkStart w:id="0" w:name="_Toc12268183"/>
+      <w:bookmarkStart w:id="1" w:name="_Toc12416641"/>
+      <w:bookmarkStart w:id="2" w:name="_Toc176674952"/>
+      <w:bookmarkStart w:id="3" w:name="_Toc176674995"/>
+      <w:bookmarkStart w:id="4" w:name="_Toc177196404"/>
+      <w:r>
+        <w:t>Use Case Specifications</w:t>
+      </w:r>
+      <w:bookmarkEnd w:id="0"/>
+      <w:bookmarkEnd w:id="1"/>
+      <w:bookmarkEnd w:id="2"/>
+      <w:bookmarkEnd w:id="3"/>
+      <w:bookmarkEnd w:id="4"/>
+      <w:r>
+        <w:t xml:space="preserve"> template</w:t>
+      </w:r>
+    </w:p>
+    <w:p>
+      <w:pPr>
+        <w:pStyle w:val="NormalComment"/>
+      </w:pPr>
+    </w:p>
+    <w:tbl>
+      <w:tblPr>
+        <w:tblW w:w="0" w:type="auto"/>
+        <w:tblInd w:w="-432" w:type="dxa"/>
+        <w:tblBorders>
+          <w:top w:val="single" w:sz="6" w:space="0" w:color="auto"/>
+          <w:left w:val="single" w:sz="6" w:space="0" w:color="auto"/>
+          <w:bottom w:val="single" w:sz="6" w:space="0" w:color="auto"/>
+          <w:right w:val="single" w:sz="6" w:space="0" w:color="auto"/>
+          <w:insideH w:val="single" w:sz="6" w:space="0" w:color="auto"/>
+          <w:insideV w:val="single" w:sz="6" w:space="0" w:color="auto"/>
+        </w:tblBorders>
+        <w:tblLayout w:type="fixed"/>
+        <w:tblLook w:val="0000" w:firstRow="0" w:lastRow="0" w:firstColumn="0" w:lastColumn="0" w:noHBand="0" w:noVBand="0"/>
+      </w:tblPr>
+      <w:tblGrid>
+        <w:gridCol w:w="2250"/>
+        <w:gridCol w:w="3780"/>
+        <w:gridCol w:w="1530"/>
+        <w:gridCol w:w="2250"/>
+      </w:tblGrid>
+      <w:tr>
+        <w:tblPrEx>
+          <w:tblCellMar>
+            <w:top w:w="0" w:type="dxa"/>
+            <w:bottom w:w="0" w:type="dxa"/>
+          </w:tblCellMar>
+        </w:tblPrEx>
+        <w:tc>
+          <w:tcPr>
+            <w:tcW w:w="9810" w:type="dxa"/>
+            <w:gridSpan w:val="4"/>
+            <w:shd w:val="pct15" w:color="auto" w:fill="FFFFFF"/>
+          </w:tcPr>
+          <w:p>
+            <w:pPr>
+              <w:pStyle w:val="FigureTitle"/>
+              <w:keepLines w:val="0"/>
+              <w:spacing w:before="0" w:after="0"/>
+              <w:jc w:val="left"/>
+            </w:pPr>
+            <w:r>
+              <w:t>Use Case Identification and History</w:t>
+            </w:r>
+          </w:p>
+        </w:tc>
+      </w:tr>
+      <w:tr>
+        <w:tblPrEx>
+          <w:tblCellMar>
+            <w:top w:w="0" w:type="dxa"/>
+            <w:bottom w:w="0" w:type="dxa"/>
+          </w:tblCellMar>
+        </w:tblPrEx>
+        <w:trPr>
+          <w:trHeight w:val="431"/>
+        </w:trPr>
+        <w:tc>
+          <w:tcPr>
+            <w:tcW w:w="2250" w:type="dxa"/>
+            <w:shd w:val="pct15" w:color="auto" w:fill="FFFFFF"/>
+          </w:tcPr>
+          <w:p>
+            <w:pPr>
+              <w:jc w:val="right"/>
+              <w:rPr>
+                <w:b/>
+              </w:rPr>
+            </w:pPr>
+            <w:r>
+              <w:rPr>
+                <w:b/>
+              </w:rPr>
+              <w:t>Use Case ID:</w:t>
+            </w:r>
+          </w:p>
+        </w:tc>
+        <w:tc>
+          <w:tcPr>
+            <w:tcW w:w="7560" w:type="dxa"/>
+            <w:gridSpan w:val="3"/>
+          </w:tcPr>
+          <w:p>
+            <w:bookmarkStart w:id="5" w:name="_Toc12268184"/>
+            <w:bookmarkStart w:id="6" w:name="_Toc12416642"/>
+            <w:r>
+              <w:t>PROJ.UC.1.1.1</w:t>
+            </w:r>
+            <w:bookmarkEnd w:id="5"/>
+            <w:bookmarkEnd w:id="6"/>
+            <w:r>
+              <w:t xml:space="preserve"> </w:t>
+            </w:r>
+            <w:r>
+              <w:rPr>
+                <w:color w:val="FF0000"/>
+              </w:rPr>
+              <w:t>&lt;Assign a unique name to each use case&gt;</w:t>
+            </w:r>
+          </w:p>
+        </w:tc>
+      </w:tr>
+      <w:tr>
+        <w:tblPrEx>
+          <w:tblCellMar>
+            <w:top w:w="0" w:type="dxa"/>
+            <w:bottom w:w="0" w:type="dxa"/>
+          </w:tblCellMar>
+        </w:tblPrEx>
+        <w:tc>
+          <w:tcPr>
+            <w:tcW w:w="2250" w:type="dxa"/>
+            <w:shd w:val="pct15" w:color="auto" w:fill="FFFFFF"/>
+          </w:tcPr>
+          <w:p>
+            <w:pPr>
+              <w:jc w:val="right"/>
+              <w:rPr>
+                <w:b/>
+              </w:rPr>
+            </w:pPr>
+            <w:r>
+              <w:rPr>
+                <w:b/>
+              </w:rPr>
+              <w:t>Use Case Name:</w:t>
+            </w:r>
+          </w:p>
+        </w:tc>
+        <w:tc>
+          <w:tcPr>
+            <w:tcW w:w="3780" w:type="dxa"/>
+          </w:tcPr>
+          <w:p>
+            <w:pPr>
+              <w:pStyle w:val="NormalComment"/>
+              <w:rPr>
+                <w:b/>
+              </w:rPr>
+            </w:pPr>
+            <w:r>
+              <w:t>&lt;Name – concise results oriented-name with an action verb and a noun. &gt;</w:t>
+            </w:r>
+          </w:p>
+        </w:tc>
+        <w:tc>
+          <w:tcPr>
+            <w:tcW w:w="1530" w:type="dxa"/>
+            <w:shd w:val="pct15" w:color="auto" w:fill="FFFFFF"/>
+          </w:tcPr>
+          <w:p>
+            <w:pPr>
+              <w:jc w:val="right"/>
+              <w:rPr>
+                <w:b/>
+              </w:rPr>
+            </w:pPr>
+            <w:r>
+              <w:rPr>
+                <w:b/>
+              </w:rPr>
+              <w:t>Version No:</w:t>
+            </w:r>
+          </w:p>
+        </w:tc>
+        <w:tc>
+          <w:tcPr>
+            <w:tcW w:w="2250" w:type="dxa"/>
+          </w:tcPr>
+          <w:p/>
+        </w:tc>
+      </w:tr>
+      <w:tr>
+        <w:tblPrEx>
+          <w:tblCellMar>
+            <w:top w:w="0" w:type="dxa"/>
+            <w:bottom w:w="0" w:type="dxa"/>
+          </w:tblCellMar>
+        </w:tblPrEx>
+        <w:tc>
+          <w:tcPr>
+            <w:tcW w:w="2250" w:type="dxa"/>
+            <w:shd w:val="pct15" w:color="auto" w:fill="FFFFFF"/>
+          </w:tcPr>
+          <w:p>
+            <w:pPr>
+              <w:jc w:val="right"/>
+              <w:rPr>
+                <w:b/>
+              </w:rPr>
+            </w:pPr>
+            <w:r>
+              <w:rPr>
+                <w:b/>
+              </w:rPr>
+              <w:t>End Objective:</w:t>
+            </w:r>
+          </w:p>
+        </w:tc>
+        <w:tc>
+          <w:tcPr>
+            <w:tcW w:w="7560" w:type="dxa"/>
+            <w:gridSpan w:val="3"/>
+          </w:tcPr>
+          <w:p>
+            <w:pPr>
+              <w:pStyle w:val="NormalComment"/>
+            </w:pPr>
+            <w:r>
+              <w:t>&lt; The directly observable purpose of this use case &gt;</w:t>
+            </w:r>
+          </w:p>
+        </w:tc>
+      </w:tr>
+      <w:tr>
+        <w:tblPrEx>
+          <w:tblCellMar>
+            <w:top w:w="0" w:type="dxa"/>
+            <w:bottom w:w="0" w:type="dxa"/>
+          </w:tblCellMar>
+        </w:tblPrEx>
+        <w:tc>
+          <w:tcPr>
+            <w:tcW w:w="2250" w:type="dxa"/>
+            <w:shd w:val="pct15" w:color="auto" w:fill="FFFFFF"/>
+          </w:tcPr>
+          <w:p>
+            <w:pPr>
+              <w:jc w:val="right"/>
+              <w:rPr>
+                <w:b/>
+              </w:rPr>
+            </w:pPr>
+            <w:r>
+              <w:rPr>
+                <w:b/>
+              </w:rPr>
+              <w:t>Created by:</w:t>
+            </w:r>
+          </w:p>
+        </w:tc>
+        <w:tc>
+          <w:tcPr>
+            <w:tcW w:w="3780" w:type="dxa"/>
+          </w:tcPr>
+          <w:p/>
+        </w:tc>
+        <w:tc>
+          <w:tcPr>
+            <w:tcW w:w="1530" w:type="dxa"/>
+            <w:shd w:val="pct15" w:color="auto" w:fill="FFFFFF"/>
+          </w:tcPr>
+          <w:p>
+            <w:pPr>
+              <w:jc w:val="right"/>
+              <w:rPr>
+                <w:b/>
+              </w:rPr>
+            </w:pPr>
+            <w:r>
+              <w:rPr>
+                <w:b/>
+              </w:rPr>
+              <w:t>On (date):</w:t>
+            </w:r>
+          </w:p>
+        </w:tc>
+        <w:tc>
+          <w:tcPr>
+            <w:tcW w:w="2250" w:type="dxa"/>
+          </w:tcPr>
+          <w:p/>
+        </w:tc>
+      </w:tr>
+      <w:tr>
+        <w:tblPrEx>
+          <w:tblCellMar>
+            <w:top w:w="0" w:type="dxa"/>
+            <w:bottom w:w="0" w:type="dxa"/>
+          </w:tblCellMar>
+        </w:tblPrEx>
+        <w:tc>
+          <w:tcPr>
+            <w:tcW w:w="2250" w:type="dxa"/>
+            <w:shd w:val="pct15" w:color="auto" w:fill="FFFFFF"/>
+          </w:tcPr>
+          <w:p>
+            <w:pPr>
+              <w:jc w:val="right"/>
+              <w:rPr>
+                <w:b/>
+              </w:rPr>
+            </w:pPr>
+            <w:r>
+              <w:rPr>
+                <w:b/>
+              </w:rPr>
+              <w:t>Last Update by:</w:t>
+            </w:r>
+          </w:p>
+        </w:tc>
+        <w:tc>
+          <w:tcPr>
+            <w:tcW w:w="3780" w:type="dxa"/>
+          </w:tcPr>
+          <w:p/>
+        </w:tc>
+        <w:tc>
+          <w:tcPr>
+            <w:tcW w:w="1530" w:type="dxa"/>
+            <w:shd w:val="pct15" w:color="auto" w:fill="FFFFFF"/>
+          </w:tcPr>
+          <w:p>
+            <w:pPr>
+              <w:jc w:val="right"/>
+              <w:rPr>
+                <w:b/>
+              </w:rPr>
+            </w:pPr>
+            <w:r>
+              <w:rPr>
+                <w:b/>
+              </w:rPr>
+              <w:t>On (date):</w:t>
+            </w:r>
+          </w:p>
+        </w:tc>
+        <w:tc>
+          <w:tcPr>
+            <w:tcW w:w="2250" w:type="dxa"/>
+          </w:tcPr>
+          <w:p/>
+        </w:tc>
+      </w:tr>
+      <w:tr>
+        <w:tblPrEx>
+          <w:tblCellMar>
+            <w:top w:w="0" w:type="dxa"/>
+            <w:bottom w:w="0" w:type="dxa"/>
+          </w:tblCellMar>
+        </w:tblPrEx>
+        <w:tc>
+          <w:tcPr>
+            <w:tcW w:w="2250" w:type="dxa"/>
+            <w:shd w:val="pct15" w:color="auto" w:fill="FFFFFF"/>
+          </w:tcPr>
+          <w:p>
+            <w:pPr>
+              <w:jc w:val="right"/>
+              <w:rPr>
+                <w:b/>
+              </w:rPr>
+            </w:pPr>
+            <w:r>
+              <w:rPr>
+                <w:b/>
+              </w:rPr>
+              <w:t>Approved by:</w:t>
+            </w:r>
+          </w:p>
+        </w:tc>
+        <w:tc>
+          <w:tcPr>
+            <w:tcW w:w="3780" w:type="dxa"/>
+          </w:tcPr>
+          <w:p/>
+        </w:tc>
+        <w:tc>
+          <w:tcPr>
+            <w:tcW w:w="1530" w:type="dxa"/>
+            <w:shd w:val="pct15" w:color="auto" w:fill="FFFFFF"/>
+          </w:tcPr>
+          <w:p>
+            <w:pPr>
+              <w:jc w:val="right"/>
+              <w:rPr>
+                <w:b/>
+              </w:rPr>
+            </w:pPr>
+            <w:r>
+              <w:rPr>
+                <w:b/>
+              </w:rPr>
+              <w:t>On (date):</w:t>
+            </w:r>
+          </w:p>
+        </w:tc>
+        <w:tc>
+          <w:tcPr>
+            <w:tcW w:w="2250" w:type="dxa"/>
+          </w:tcPr>
+          <w:p/>
+        </w:tc>
+      </w:tr>
+      <w:tr>
+        <w:tblPrEx>
+          <w:tblCellMar>
+            <w:top w:w="0" w:type="dxa"/>
+            <w:bottom w:w="0" w:type="dxa"/>
+          </w:tblCellMar>
+        </w:tblPrEx>
+        <w:tc>
+          <w:tcPr>
+            <w:tcW w:w="2250" w:type="dxa"/>
+            <w:shd w:val="pct15" w:color="auto" w:fill="FFFFFF"/>
+          </w:tcPr>
+          <w:p>
+            <w:pPr>
+              <w:jc w:val="right"/>
+              <w:rPr>
+                <w:b/>
+              </w:rPr>
+            </w:pPr>
+            <w:r>
+              <w:rPr>
+                <w:b/>
+              </w:rPr>
+              <w:t>User/Actor:</w:t>
+            </w:r>
+          </w:p>
+        </w:tc>
+        <w:tc>
+          <w:tcPr>
+            <w:tcW w:w="7560" w:type="dxa"/>
+            <w:gridSpan w:val="3"/>
+          </w:tcPr>
+          <w:p>
+            <w:pPr>
+              <w:pStyle w:val="NormalComment"/>
+            </w:pPr>
+            <w:r>
+              <w:t>&lt;Description of the person who uses the system to accomplish tasks&gt;</w:t>
+            </w:r>
+          </w:p>
+        </w:tc>
+      </w:tr>
+      <w:tr>
+        <w:tblPrEx>
+          <w:tblCellMar>
+            <w:top w:w="0" w:type="dxa"/>
+            <w:bottom w:w="0" w:type="dxa"/>
+          </w:tblCellMar>
+        </w:tblPrEx>
+        <w:tc>
+          <w:tcPr>
+            <w:tcW w:w="2250" w:type="dxa"/>
+            <w:shd w:val="pct15" w:color="auto" w:fill="FFFFFF"/>
+          </w:tcPr>
+          <w:p>
+            <w:pPr>
+              <w:jc w:val="right"/>
+              <w:rPr>
+                <w:b/>
+              </w:rPr>
+            </w:pPr>
+            <w:r>
+              <w:rPr>
+                <w:b/>
+              </w:rPr>
+              <w:t>Business Owner Name:</w:t>
+            </w:r>
+          </w:p>
+        </w:tc>
+        <w:tc>
+          <w:tcPr>
+            <w:tcW w:w="3780" w:type="dxa"/>
+          </w:tcPr>
+          <w:p/>
+        </w:tc>
+        <w:tc>
+          <w:tcPr>
+            <w:tcW w:w="1530" w:type="dxa"/>
+            <w:shd w:val="pct15" w:color="auto" w:fill="FFFFFF"/>
+          </w:tcPr>
+          <w:p>
+            <w:pPr>
+              <w:jc w:val="right"/>
+              <w:rPr>
+                <w:b/>
+              </w:rPr>
+            </w:pPr>
+            <w:r>
+              <w:rPr>
+                <w:b/>
+              </w:rPr>
+              <w:t>Contact Details:</w:t>
+            </w:r>
+          </w:p>
+        </w:tc>
+        <w:tc>
+          <w:tcPr>
+            <w:tcW w:w="2250" w:type="dxa"/>
+          </w:tcPr>
+          <w:p/>
+        </w:tc>
+      </w:tr>
+      <w:tr>
+        <w:tblPrEx>
+          <w:tblCellMar>
+            <w:top w:w="0" w:type="dxa"/>
+            <w:bottom w:w="0" w:type="dxa"/>
+          </w:tblCellMar>
+        </w:tblPrEx>
+        <w:tc>
+          <w:tcPr>
+            <w:tcW w:w="2250" w:type="dxa"/>
+            <w:shd w:val="pct15" w:color="auto" w:fill="FFFFFF"/>
+          </w:tcPr>
+          <w:p>
+            <w:pPr>
+              <w:jc w:val="right"/>
+              <w:rPr>
+                <w:b/>
+              </w:rPr>
+            </w:pPr>
+            <w:r>
+              <w:rPr>
+                <w:b/>
+              </w:rPr>
+              <w:t>Trigger:</w:t>
+            </w:r>
+          </w:p>
+        </w:tc>
+        <w:tc>
+          <w:tcPr>
+            <w:tcW w:w="7560" w:type="dxa"/>
+            <w:gridSpan w:val="3"/>
+          </w:tcPr>
+          <w:p>
+            <w:pPr>
+              <w:pStyle w:val="NormalComment"/>
+            </w:pPr>
+            <w:r>
+              <w:t>&lt;Who (system or user) triggers this use case&gt;</w:t>
+            </w:r>
+          </w:p>
+        </w:tc>
+      </w:tr>
+      <w:tr>
+        <w:tblPrEx>
+          <w:tblCellMar>
+            <w:top w:w="0" w:type="dxa"/>
+            <w:bottom w:w="0" w:type="dxa"/>
+          </w:tblCellMar>
+        </w:tblPrEx>
+        <w:tc>
+          <w:tcPr>
+            <w:tcW w:w="2250" w:type="dxa"/>
+            <w:shd w:val="pct15" w:color="auto" w:fill="FFFFFF"/>
+          </w:tcPr>
+          <w:p>
+            <w:pPr>
+              <w:jc w:val="right"/>
+              <w:rPr>
+                <w:b/>
+              </w:rPr>
+            </w:pPr>
+            <w:r>
+              <w:rPr>
+                <w:b/>
+              </w:rPr>
+              <w:t>Frequency of Use:</w:t>
+            </w:r>
+          </w:p>
+        </w:tc>
+        <w:tc>
+          <w:tcPr>
+            <w:tcW w:w="7560" w:type="dxa"/>
+            <w:gridSpan w:val="3"/>
+          </w:tcPr>
+          <w:p>
+            <w:pPr>
+              <w:pStyle w:val="NormalComment"/>
+            </w:pPr>
+            <w:r>
+              <w:t>&lt;How often does this series of activities occurs&gt;</w:t>
+            </w:r>
+          </w:p>
+        </w:tc>
+      </w:tr>
+    </w:tbl>
+    <w:p/>
+    <w:tbl>
+      <w:tblPr>
+        <w:tblW w:w="0" w:type="auto"/>
+        <w:tblInd w:w="-432" w:type="dxa"/>
+        <w:tblBorders>
+          <w:top w:val="single" w:sz="6" w:space="0" w:color="auto"/>
+          <w:left w:val="single" w:sz="6" w:space="0" w:color="auto"/>
+          <w:bottom w:val="single" w:sz="6" w:space="0" w:color="auto"/>
+          <w:right w:val="single" w:sz="6" w:space="0" w:color="auto"/>
+          <w:insideH w:val="single" w:sz="6" w:space="0" w:color="auto"/>
+          <w:insideV w:val="single" w:sz="6" w:space="0" w:color="auto"/>
+        </w:tblBorders>
+        <w:tblLayout w:type="fixed"/>
+        <w:tblLook w:val="0000" w:firstRow="0" w:lastRow="0" w:firstColumn="0" w:lastColumn="0" w:noHBand="0" w:noVBand="0"/>
+      </w:tblPr>
+      <w:tblGrid>
+        <w:gridCol w:w="9900"/>
+      </w:tblGrid>
+      <w:tr>
+        <w:tblPrEx>
+          <w:tblCellMar>
+            <w:top w:w="0" w:type="dxa"/>
+            <w:bottom w:w="0" w:type="dxa"/>
+          </w:tblCellMar>
+        </w:tblPrEx>
+        <w:tc>
+          <w:tcPr>
+            <w:tcW w:w="9900" w:type="dxa"/>
+            <w:shd w:val="pct15" w:color="auto" w:fill="FFFFFF"/>
+          </w:tcPr>
+          <w:p>
+            <w:pPr>
+              <w:pStyle w:val="FigureTitle"/>
+              <w:keepLines w:val="0"/>
+              <w:spacing w:before="0" w:after="0"/>
+              <w:jc w:val="left"/>
+            </w:pPr>
+            <w:r>
+              <w:t>Preconditions</w:t>
+            </w:r>
+          </w:p>
+        </w:tc>
+      </w:tr>
+      <w:tr>
+        <w:tblPrEx>
+          <w:tblCellMar>
+            <w:top w:w="0" w:type="dxa"/>
+            <w:bottom w:w="0" w:type="dxa"/>
+          </w:tblCellMar>
+        </w:tblPrEx>
+        <w:tc>
+          <w:tcPr>
+            <w:tcW w:w="9900" w:type="dxa"/>
+          </w:tcPr>
+          <w:p>
+            <w:pPr>
+              <w:pStyle w:val="NormalComment"/>
+            </w:pPr>
+            <w:r>
+              <w:t>&lt;What is true of the system state before this flow of actions begins&gt;</w:t>
+            </w:r>
+          </w:p>
+        </w:tc>
+      </w:tr>
+    </w:tbl>
+    <w:p>
+      <w:pPr>
+        <w:rPr>
+          <w:b/>
+        </w:rPr>
+      </w:pPr>
+    </w:p>
+    <w:tbl>
+      <w:tblPr>
+        <w:tblW w:w="9900" w:type="dxa"/>
+        <w:tblInd w:w="-432" w:type="dxa"/>
+        <w:tblBorders>
+          <w:top w:val="single" w:sz="6" w:space="0" w:color="auto"/>
+          <w:left w:val="single" w:sz="6" w:space="0" w:color="auto"/>
+          <w:bottom w:val="single" w:sz="6" w:space="0" w:color="auto"/>
+          <w:right w:val="single" w:sz="6" w:space="0" w:color="auto"/>
+          <w:insideH w:val="single" w:sz="6" w:space="0" w:color="auto"/>
+          <w:insideV w:val="single" w:sz="6" w:space="0" w:color="auto"/>
+        </w:tblBorders>
+        <w:tblLayout w:type="fixed"/>
+        <w:tblLook w:val="0000" w:firstRow="0" w:lastRow="0" w:firstColumn="0" w:lastColumn="0" w:noHBand="0" w:noVBand="0"/>
+      </w:tblPr>
+      <w:tblGrid>
+        <w:gridCol w:w="1350"/>
+        <w:gridCol w:w="3240"/>
+        <w:gridCol w:w="5310"/>
+      </w:tblGrid>
+      <w:tr>
+        <w:tblPrEx>
+          <w:tblCellMar>
+            <w:top w:w="0" w:type="dxa"/>
+            <w:bottom w:w="0" w:type="dxa"/>
+          </w:tblCellMar>
+        </w:tblPrEx>
+        <w:trPr>
+          <w:cantSplit/>
+          <w:trHeight w:val="280"/>
+          <w:tblHeader/>
+        </w:trPr>
+        <w:tc>
+          <w:tcPr>
+            <w:tcW w:w="9900" w:type="dxa"/>
+            <w:gridSpan w:val="3"/>
+            <w:tcBorders>
+              <w:bottom w:val="nil"/>
+            </w:tcBorders>
+            <w:shd w:val="pct15" w:color="auto" w:fill="FFFFFF"/>
+          </w:tcPr>
+          <w:p>
+            <w:pPr>
+              <w:rPr>
+                <w:b/>
+              </w:rPr>
+            </w:pPr>
+            <w:r>
+              <w:rPr>
+                <w:b/>
+              </w:rPr>
+              <w:t xml:space="preserve">Basic Flow </w:t>
+            </w:r>
+            <w:r>
+              <w:rPr>
+                <w:color w:val="FF0000"/>
+              </w:rPr>
+              <w:t>&lt;The optimal or normal ("good day") flow of events.  The basic flow of events should describe the events that walk through a successful scenario.  The basic flow should not include “and/if scenarios”&gt;</w:t>
+            </w:r>
+          </w:p>
+        </w:tc>
+      </w:tr>
+      <w:tr>
+        <w:tblPrEx>
+          <w:tblCellMar>
+            <w:top w:w="0" w:type="dxa"/>
+            <w:bottom w:w="0" w:type="dxa"/>
+          </w:tblCellMar>
+        </w:tblPrEx>
+        <w:trPr>
+          <w:cantSplit/>
+          <w:trHeight w:val="280"/>
+          <w:tblHeader/>
+        </w:trPr>
+        <w:tc>
+          <w:tcPr>
+            <w:tcW w:w="1350" w:type="dxa"/>
+            <w:tcBorders>
+              <w:bottom w:val="nil"/>
+            </w:tcBorders>
+            <w:shd w:val="pct15" w:color="auto" w:fill="FFFFFF"/>
+          </w:tcPr>
+          <w:p>
+            <w:pPr>
+              <w:jc w:val="center"/>
+              <w:rPr>
+                <w:b/>
+              </w:rPr>
+            </w:pPr>
+            <w:r>
+              <w:rPr>
+                <w:b/>
+              </w:rPr>
+              <w:t>Step</w:t>
+            </w:r>
+          </w:p>
+        </w:tc>
+        <w:tc>
+          <w:tcPr>
+            <w:tcW w:w="3240" w:type="dxa"/>
+            <w:tcBorders>
+              <w:bottom w:val="nil"/>
+            </w:tcBorders>
+            <w:shd w:val="pct15" w:color="auto" w:fill="FFFFFF"/>
+          </w:tcPr>
+          <w:p>
+            <w:pPr>
+              <w:jc w:val="center"/>
+              <w:rPr>
+                <w:b/>
+              </w:rPr>
+            </w:pPr>
+            <w:r>
+              <w:rPr>
+                <w:b/>
+              </w:rPr>
+              <w:t>User Actions</w:t>
+            </w:r>
+          </w:p>
+        </w:tc>
+        <w:tc>
+          <w:tcPr>
+            <w:tcW w:w="5310" w:type="dxa"/>
+            <w:shd w:val="pct15" w:color="auto" w:fill="FFFFFF"/>
+          </w:tcPr>
+          <w:p>
+            <w:pPr>
+              <w:jc w:val="center"/>
+              <w:rPr>
+                <w:b/>
+              </w:rPr>
+            </w:pPr>
+            <w:r>
+              <w:rPr>
+                <w:b/>
+              </w:rPr>
+              <w:t>System Actions</w:t>
+            </w:r>
+          </w:p>
+        </w:tc>
+      </w:tr>
+      <w:tr>
+        <w:tblPrEx>
+          <w:tblCellMar>
+            <w:top w:w="0" w:type="dxa"/>
+            <w:bottom w:w="0" w:type="dxa"/>
+          </w:tblCellMar>
+        </w:tblPrEx>
+        <w:trPr>
+          <w:cantSplit/>
+          <w:trHeight w:val="540"/>
+        </w:trPr>
+        <w:tc>
+          <w:tcPr>
+            <w:tcW w:w="1350" w:type="dxa"/>
+          </w:tcPr>
+          <w:p>
+            <w:pPr>
+              <w:rPr>
+                <w:b/>
+              </w:rPr>
+            </w:pPr>
+            <w:r>
+              <w:rPr>
+                <w:b/>
+              </w:rPr>
+              <w:t>1</w:t>
+            </w:r>
+          </w:p>
+        </w:tc>
+        <w:tc>
+          <w:tcPr>
+            <w:tcW w:w="3240" w:type="dxa"/>
+          </w:tcPr>
+          <w:p>
+            <w:pPr>
+              <w:pStyle w:val="NormalComment"/>
+            </w:pPr>
+            <w:r>
+              <w:t>&lt;Phrase saying what user does&gt;</w:t>
+            </w:r>
+          </w:p>
+        </w:tc>
+        <w:tc>
+          <w:tcPr>
+            <w:tcW w:w="5310" w:type="dxa"/>
+          </w:tcPr>
+          <w:p>
+            <w:pPr>
+              <w:pStyle w:val="NormalComment"/>
+            </w:pPr>
+            <w:r>
+              <w:t>&lt;Description of system response&gt;</w:t>
+            </w:r>
+          </w:p>
+        </w:tc>
+      </w:tr>
+      <w:tr>
+        <w:tblPrEx>
+          <w:tblCellMar>
+            <w:top w:w="0" w:type="dxa"/>
+            <w:bottom w:w="0" w:type="dxa"/>
+          </w:tblCellMar>
+        </w:tblPrEx>
+        <w:trPr>
+          <w:cantSplit/>
+          <w:trHeight w:val="540"/>
+        </w:trPr>
+        <w:tc>
+          <w:tcPr>
+            <w:tcW w:w="1350" w:type="dxa"/>
+          </w:tcPr>
+          <w:p>
+            <w:pPr>
+              <w:rPr>
+                <w:b/>
+              </w:rPr>
+            </w:pPr>
+            <w:r>
+              <w:rPr>
+                <w:b/>
+              </w:rPr>
+              <w:t>2</w:t>
+            </w:r>
+          </w:p>
+        </w:tc>
+        <w:tc>
+          <w:tcPr>
+            <w:tcW w:w="3240" w:type="dxa"/>
+          </w:tcPr>
+          <w:p>
+            <w:pPr>
+              <w:pStyle w:val="NormalComment"/>
+            </w:pPr>
+            <w:r>
+              <w:t>&lt;Repeated as needed&gt;</w:t>
+            </w:r>
+          </w:p>
+        </w:tc>
+        <w:tc>
+          <w:tcPr>
+            <w:tcW w:w="5310" w:type="dxa"/>
+          </w:tcPr>
+          <w:p>
+            <w:pPr>
+              <w:pStyle w:val="NormalComment"/>
+            </w:pPr>
+            <w:r>
+              <w:t>&lt;Repeat…&gt;</w:t>
+            </w:r>
+          </w:p>
+        </w:tc>
+      </w:tr>
+    </w:tbl>
+    <w:p>
+      <w:pPr>
+        <w:rPr>
+          <w:b/>
+        </w:rPr>
+      </w:pPr>
+    </w:p>
+    <w:tbl>
+      <w:tblPr>
+        <w:tblW w:w="0" w:type="auto"/>
+        <w:tblBorders>
+          <w:top w:val="single" w:sz="6" w:space="0" w:color="auto"/>
+          <w:left w:val="single" w:sz="6" w:space="0" w:color="auto"/>
+          <w:bottom w:val="single" w:sz="6" w:space="0" w:color="auto"/>
+          <w:right w:val="single" w:sz="6" w:space="0" w:color="auto"/>
+          <w:insideH w:val="single" w:sz="6" w:space="0" w:color="auto"/>
+          <w:insideV w:val="single" w:sz="6" w:space="0" w:color="auto"/>
+        </w:tblBorders>
+        <w:tblLayout w:type="fixed"/>
+        <w:tblLook w:val="0000" w:firstRow="0" w:lastRow="0" w:firstColumn="0" w:lastColumn="0" w:noHBand="0" w:noVBand="0"/>
+      </w:tblPr>
+      <w:tblGrid>
+        <w:gridCol w:w="918"/>
+        <w:gridCol w:w="3240"/>
+        <w:gridCol w:w="5310"/>
+      </w:tblGrid>
+      <w:tr>
+        <w:tblPrEx>
+          <w:tblCellMar>
+            <w:top w:w="0" w:type="dxa"/>
+            <w:bottom w:w="0" w:type="dxa"/>
+          </w:tblCellMar>
+        </w:tblPrEx>
+        <w:trPr>
+          <w:cantSplit/>
+          <w:trHeight w:val="280"/>
+          <w:tblHeader/>
+        </w:trPr>
+        <w:tc>
+          <w:tcPr>
+            <w:tcW w:w="9468" w:type="dxa"/>
+            <w:gridSpan w:val="3"/>
+            <w:tcBorders>
+              <w:bottom w:val="nil"/>
+            </w:tcBorders>
+            <w:shd w:val="pct15" w:color="auto" w:fill="FFFFFF"/>
+          </w:tcPr>
+          <w:p>
+            <w:pPr>
+              <w:pStyle w:val="FigureTitle"/>
+              <w:keepLines w:val="0"/>
+              <w:spacing w:before="0" w:after="0"/>
+              <w:jc w:val="left"/>
+            </w:pPr>
+            <w:r>
+              <w:rPr>
+                <w:b w:val="0"/>
+              </w:rPr>
+              <w:br w:type="page"/>
+            </w:r>
+            <w:r>
+              <w:t xml:space="preserve">Alternate </w:t>
+            </w:r>
+            <w:proofErr w:type="gramStart"/>
+            <w:r>
+              <w:t xml:space="preserve">Flow  </w:t>
+            </w:r>
+            <w:r>
+              <w:rPr>
+                <w:b w:val="0"/>
+                <w:i/>
+                <w:color w:val="FF0000"/>
+              </w:rPr>
+              <w:t>&lt;</w:t>
+            </w:r>
+            <w:proofErr w:type="gramEnd"/>
+            <w:r>
+              <w:rPr>
+                <w:b w:val="0"/>
+                <w:i/>
+                <w:color w:val="FF0000"/>
+              </w:rPr>
+              <w:t>may be more than one&gt;</w:t>
+            </w:r>
+          </w:p>
+        </w:tc>
+      </w:tr>
+      <w:tr>
+        <w:tblPrEx>
+          <w:tblCellMar>
+            <w:top w:w="0" w:type="dxa"/>
+            <w:bottom w:w="0" w:type="dxa"/>
+          </w:tblCellMar>
+        </w:tblPrEx>
+        <w:trPr>
+          <w:cantSplit/>
+          <w:trHeight w:val="280"/>
+          <w:tblHeader/>
+        </w:trPr>
+        <w:tc>
+          <w:tcPr>
+            <w:tcW w:w="918" w:type="dxa"/>
+            <w:tcBorders>
+              <w:bottom w:val="nil"/>
+            </w:tcBorders>
+            <w:shd w:val="pct15" w:color="auto" w:fill="FFFFFF"/>
+          </w:tcPr>
+          <w:p>
+            <w:pPr>
+              <w:jc w:val="center"/>
+              <w:rPr>
+                <w:b/>
+              </w:rPr>
+            </w:pPr>
+            <w:r>
+              <w:rPr>
+                <w:b/>
+              </w:rPr>
+              <w:t>Step</w:t>
+            </w:r>
+          </w:p>
+        </w:tc>
+        <w:tc>
+          <w:tcPr>
+            <w:tcW w:w="3240" w:type="dxa"/>
+            <w:tcBorders>
+              <w:bottom w:val="nil"/>
+            </w:tcBorders>
+            <w:shd w:val="pct15" w:color="auto" w:fill="FFFFFF"/>
+          </w:tcPr>
+          <w:p>
+            <w:pPr>
+              <w:jc w:val="center"/>
+              <w:rPr>
+                <w:b/>
+              </w:rPr>
+            </w:pPr>
+            <w:r>
+              <w:rPr>
+                <w:b/>
+              </w:rPr>
+              <w:t>User Actions</w:t>
+            </w:r>
+          </w:p>
+        </w:tc>
+        <w:tc>
+          <w:tcPr>
+            <w:tcW w:w="5310" w:type="dxa"/>
+            <w:shd w:val="pct15" w:color="auto" w:fill="FFFFFF"/>
+          </w:tcPr>
+          <w:p>
+            <w:pPr>
+              <w:jc w:val="center"/>
+              <w:rPr>
+                <w:b/>
+              </w:rPr>
+            </w:pPr>
+            <w:r>
+              <w:rPr>
+                <w:b/>
+              </w:rPr>
+              <w:t>System Actions</w:t>
+            </w:r>
+          </w:p>
+        </w:tc>
+      </w:tr>
+      <w:tr>
+        <w:tblPrEx>
+          <w:tblCellMar>
+            <w:top w:w="0" w:type="dxa"/>
+            <w:bottom w:w="0" w:type="dxa"/>
+          </w:tblCellMar>
+        </w:tblPrEx>
+        <w:trPr>
+          <w:cantSplit/>
+          <w:trHeight w:val="540"/>
+        </w:trPr>
+        <w:tc>
+          <w:tcPr>
+            <w:tcW w:w="918" w:type="dxa"/>
+          </w:tcPr>
+          <w:p>
+            <w:pPr>
+              <w:rPr>
+                <w:b/>
+              </w:rPr>
+            </w:pPr>
+            <w:r>
+              <w:rPr>
+                <w:b/>
+              </w:rPr>
+              <w:t>1</w:t>
+            </w:r>
+          </w:p>
+        </w:tc>
+        <w:tc>
+          <w:tcPr>
+            <w:tcW w:w="3240" w:type="dxa"/>
+          </w:tcPr>
+          <w:p>
+            <w:pPr>
+              <w:rPr>
+                <w:color w:val="0000FF"/>
+              </w:rPr>
+            </w:pPr>
+          </w:p>
+        </w:tc>
+        <w:tc>
+          <w:tcPr>
+            <w:tcW w:w="5310" w:type="dxa"/>
+          </w:tcPr>
+          <w:p>
+            <w:pPr>
+              <w:rPr>
+                <w:color w:val="0000FF"/>
+              </w:rPr>
+            </w:pPr>
+          </w:p>
+        </w:tc>
+      </w:tr>
+      <w:tr>
+        <w:tblPrEx>
+          <w:tblCellMar>
+            <w:top w:w="0" w:type="dxa"/>
+            <w:bottom w:w="0" w:type="dxa"/>
+          </w:tblCellMar>
+        </w:tblPrEx>
+        <w:trPr>
+          <w:cantSplit/>
+          <w:trHeight w:val="540"/>
+        </w:trPr>
+        <w:tc>
+          <w:tcPr>
+            <w:tcW w:w="918" w:type="dxa"/>
+          </w:tcPr>
+          <w:p>
+            <w:pPr>
+              <w:rPr>
+                <w:b/>
+              </w:rPr>
+            </w:pPr>
+            <w:r>
+              <w:rPr>
+                <w:b/>
+              </w:rPr>
+              <w:t>2</w:t>
+            </w:r>
+          </w:p>
+        </w:tc>
+        <w:tc>
+          <w:tcPr>
+            <w:tcW w:w="3240" w:type="dxa"/>
+          </w:tcPr>
+          <w:p>
+            <w:pPr>
+              <w:pStyle w:val="NormalComment"/>
+            </w:pPr>
+          </w:p>
+        </w:tc>
+        <w:tc>
+          <w:tcPr>
+            <w:tcW w:w="5310" w:type="dxa"/>
+          </w:tcPr>
+          <w:p>
+            <w:pPr>
+              <w:pStyle w:val="NormalComment"/>
+            </w:pPr>
+          </w:p>
+        </w:tc>
+      </w:tr>
+    </w:tbl>
+    <w:p/>
+    <w:tbl>
+      <w:tblPr>
+        <w:tblW w:w="0" w:type="auto"/>
+        <w:tblBorders>
+          <w:top w:val="single" w:sz="6" w:space="0" w:color="auto"/>
+          <w:left w:val="single" w:sz="6" w:space="0" w:color="auto"/>
+          <w:bottom w:val="single" w:sz="6" w:space="0" w:color="auto"/>
+          <w:right w:val="single" w:sz="6" w:space="0" w:color="auto"/>
+          <w:insideH w:val="single" w:sz="6" w:space="0" w:color="auto"/>
+          <w:insideV w:val="single" w:sz="6" w:space="0" w:color="auto"/>
+        </w:tblBorders>
+        <w:tblLayout w:type="fixed"/>
+        <w:tblLook w:val="0000" w:firstRow="0" w:lastRow="0" w:firstColumn="0" w:lastColumn="0" w:noHBand="0" w:noVBand="0"/>
+      </w:tblPr>
+      <w:tblGrid>
+        <w:gridCol w:w="918"/>
+        <w:gridCol w:w="3816"/>
+        <w:gridCol w:w="4734"/>
+      </w:tblGrid>
+      <w:tr>
+        <w:tblPrEx>
+          <w:tblCellMar>
+            <w:top w:w="0" w:type="dxa"/>
+            <w:bottom w:w="0" w:type="dxa"/>
+          </w:tblCellMar>
+        </w:tblPrEx>
+        <w:trPr>
+          <w:cantSplit/>
+          <w:trHeight w:val="280"/>
+          <w:tblHeader/>
+        </w:trPr>
+        <w:tc>
+          <w:tcPr>
+            <w:tcW w:w="9468" w:type="dxa"/>
+            <w:gridSpan w:val="3"/>
+            <w:shd w:val="pct15" w:color="auto" w:fill="FFFFFF"/>
+          </w:tcPr>
+          <w:p>
+            <w:pPr>
+              <w:pStyle w:val="FigureTitle"/>
+              <w:keepLines w:val="0"/>
+              <w:spacing w:before="0" w:after="0"/>
+              <w:jc w:val="left"/>
+            </w:pPr>
+            <w:r>
+              <w:t xml:space="preserve">Exception Flow  </w:t>
+            </w:r>
+            <w:r>
+              <w:rPr>
+                <w:b w:val="0"/>
+                <w:i/>
+                <w:color w:val="FF0000"/>
+              </w:rPr>
+              <w:t>&lt;identify system and data error conditions that could occur for each step in the normal and alternate flow&gt;</w:t>
+            </w:r>
+          </w:p>
+        </w:tc>
+      </w:tr>
+      <w:tr>
+        <w:tblPrEx>
+          <w:tblCellMar>
+            <w:top w:w="0" w:type="dxa"/>
+            <w:bottom w:w="0" w:type="dxa"/>
+          </w:tblCellMar>
+        </w:tblPrEx>
+        <w:trPr>
+          <w:cantSplit/>
+          <w:trHeight w:val="280"/>
+          <w:tblHeader/>
+        </w:trPr>
+        <w:tc>
+          <w:tcPr>
+            <w:tcW w:w="918" w:type="dxa"/>
+          </w:tcPr>
+          <w:p>
+            <w:pPr>
+              <w:pStyle w:val="FigureTitle"/>
+              <w:keepLines w:val="0"/>
+              <w:spacing w:before="0" w:after="0"/>
+              <w:jc w:val="left"/>
+            </w:pPr>
+          </w:p>
+        </w:tc>
+        <w:tc>
+          <w:tcPr>
+            <w:tcW w:w="3816" w:type="dxa"/>
+          </w:tcPr>
+          <w:p>
+            <w:pPr>
+              <w:rPr>
+                <w:color w:val="0000FF"/>
+              </w:rPr>
+            </w:pPr>
+          </w:p>
+        </w:tc>
+        <w:tc>
+          <w:tcPr>
+            <w:tcW w:w="4734" w:type="dxa"/>
+          </w:tcPr>
+          <w:p>
+            <w:pPr>
+              <w:rPr>
+                <w:color w:val="0000FF"/>
+              </w:rPr>
+            </w:pPr>
+          </w:p>
+        </w:tc>
+      </w:tr>
+      <w:tr>
+        <w:tblPrEx>
+          <w:tblCellMar>
+            <w:top w:w="0" w:type="dxa"/>
+            <w:bottom w:w="0" w:type="dxa"/>
+          </w:tblCellMar>
+        </w:tblPrEx>
+        <w:trPr>
+          <w:cantSplit/>
+          <w:trHeight w:val="280"/>
+          <w:tblHeader/>
+        </w:trPr>
+        <w:tc>
+          <w:tcPr>
+            <w:tcW w:w="918" w:type="dxa"/>
+          </w:tcPr>
+          <w:p>
+            <w:pPr>
+              <w:pStyle w:val="FigureTitle"/>
+              <w:keepLines w:val="0"/>
+              <w:spacing w:before="0" w:after="0"/>
+              <w:jc w:val="left"/>
+            </w:pPr>
+            <w:r>
+              <w:t>2</w:t>
+            </w:r>
+          </w:p>
+        </w:tc>
+        <w:tc>
+          <w:tcPr>
+            <w:tcW w:w="3816" w:type="dxa"/>
+          </w:tcPr>
+          <w:p>
+            <w:pPr>
+              <w:pStyle w:val="NormalComment"/>
+            </w:pPr>
+          </w:p>
+        </w:tc>
+        <w:tc>
+          <w:tcPr>
+            <w:tcW w:w="4734" w:type="dxa"/>
+          </w:tcPr>
+          <w:p>
+            <w:pPr>
+              <w:pStyle w:val="NormalComment"/>
+            </w:pPr>
+          </w:p>
+        </w:tc>
+      </w:tr>
+    </w:tbl>
+    <w:p/>
+    <w:tbl>
+      <w:tblPr>
+        <w:tblW w:w="0" w:type="auto"/>
+        <w:tblBorders>
+          <w:top w:val="single" w:sz="6" w:space="0" w:color="auto"/>
+          <w:left w:val="single" w:sz="6" w:space="0" w:color="auto"/>
+          <w:bottom w:val="single" w:sz="6" w:space="0" w:color="auto"/>
+          <w:right w:val="single" w:sz="6" w:space="0" w:color="auto"/>
+          <w:insideH w:val="single" w:sz="6" w:space="0" w:color="auto"/>
+          <w:insideV w:val="single" w:sz="6" w:space="0" w:color="auto"/>
+        </w:tblBorders>
+        <w:tblLayout w:type="fixed"/>
+        <w:tblLook w:val="0000" w:firstRow="0" w:lastRow="0" w:firstColumn="0" w:lastColumn="0" w:noHBand="0" w:noVBand="0"/>
+      </w:tblPr>
+      <w:tblGrid>
+        <w:gridCol w:w="9468"/>
+      </w:tblGrid>
+      <w:tr>
+        <w:tblPrEx>
+          <w:tblCellMar>
+            <w:top w:w="0" w:type="dxa"/>
+            <w:bottom w:w="0" w:type="dxa"/>
+          </w:tblCellMar>
+        </w:tblPrEx>
+        <w:tc>
+          <w:tcPr>
+            <w:tcW w:w="9468" w:type="dxa"/>
+            <w:shd w:val="pct15" w:color="auto" w:fill="FFFFFF"/>
+          </w:tcPr>
+          <w:p>
+            <w:pPr>
+              <w:pStyle w:val="HeadingBase"/>
+              <w:spacing w:before="0" w:after="0"/>
+            </w:pPr>
+            <w:r>
+              <w:t>Post conditions</w:t>
+            </w:r>
+          </w:p>
+        </w:tc>
+      </w:tr>
+      <w:tr>
+        <w:tblPrEx>
+          <w:tblCellMar>
+            <w:top w:w="0" w:type="dxa"/>
+            <w:bottom w:w="0" w:type="dxa"/>
+          </w:tblCellMar>
+        </w:tblPrEx>
+        <w:tc>
+          <w:tcPr>
+            <w:tcW w:w="9468" w:type="dxa"/>
+          </w:tcPr>
+          <w:p>
+            <w:pPr>
+              <w:numPr>
+                <w:ilvl w:val="0"/>
+                <w:numId w:val="5"/>
+              </w:numPr>
+              <w:tabs>
+                <w:tab w:val="left" w:pos="720"/>
+              </w:tabs>
+              <w:spacing w:before="120" w:after="60" w:line="240" w:lineRule="auto"/>
+              <w:rPr>
+                <w:color w:val="FF0000"/>
+              </w:rPr>
+            </w:pPr>
+            <w:r>
+              <w:rPr>
+                <w:color w:val="FF0000"/>
+              </w:rPr>
+              <w:t xml:space="preserve">&lt;What is true of the system when the flow of activities finishes&gt; </w:t>
+            </w:r>
+          </w:p>
+        </w:tc>
+      </w:tr>
+    </w:tbl>
+    <w:p/>
+    <w:tbl>
+      <w:tblPr>
+        <w:tblW w:w="0" w:type="auto"/>
+        <w:tblBorders>
+          <w:top w:val="single" w:sz="6" w:space="0" w:color="auto"/>
+          <w:left w:val="single" w:sz="6" w:space="0" w:color="auto"/>
+          <w:bottom w:val="single" w:sz="6" w:space="0" w:color="auto"/>
+          <w:right w:val="single" w:sz="6" w:space="0" w:color="auto"/>
+          <w:insideH w:val="single" w:sz="6" w:space="0" w:color="auto"/>
+          <w:insideV w:val="single" w:sz="6" w:space="0" w:color="auto"/>
+        </w:tblBorders>
+        <w:tblLayout w:type="fixed"/>
+        <w:tblLook w:val="0000" w:firstRow="0" w:lastRow="0" w:firstColumn="0" w:lastColumn="0" w:noHBand="0" w:noVBand="0"/>
+      </w:tblPr>
+      <w:tblGrid>
+        <w:gridCol w:w="9468"/>
+      </w:tblGrid>
+      <w:tr>
+        <w:tblPrEx>
+          <w:tblCellMar>
+            <w:top w:w="0" w:type="dxa"/>
+            <w:bottom w:w="0" w:type="dxa"/>
+          </w:tblCellMar>
+        </w:tblPrEx>
+        <w:tc>
+          <w:tcPr>
+            <w:tcW w:w="9468" w:type="dxa"/>
+            <w:shd w:val="pct15" w:color="auto" w:fill="FFFFFF"/>
+          </w:tcPr>
+          <w:p>
+            <w:pPr>
+              <w:pStyle w:val="HeadingBase"/>
+              <w:spacing w:before="0" w:after="0"/>
+            </w:pPr>
+            <w:r>
+              <w:t>Includes or Extension Points</w:t>
+            </w:r>
+          </w:p>
+        </w:tc>
+      </w:tr>
+      <w:tr>
+        <w:tblPrEx>
+          <w:tblCellMar>
+            <w:top w:w="0" w:type="dxa"/>
+            <w:bottom w:w="0" w:type="dxa"/>
+          </w:tblCellMar>
+        </w:tblPrEx>
+        <w:tc>
+          <w:tcPr>
+            <w:tcW w:w="9468" w:type="dxa"/>
+          </w:tcPr>
+          <w:p>
+            <w:pPr>
+              <w:numPr>
+                <w:ilvl w:val="0"/>
+                <w:numId w:val="6"/>
+              </w:numPr>
+              <w:tabs>
+                <w:tab w:val="left" w:pos="720"/>
+              </w:tabs>
+              <w:spacing w:before="120" w:after="60" w:line="240" w:lineRule="auto"/>
+              <w:rPr>
+                <w:color w:val="FF0000"/>
+              </w:rPr>
+            </w:pPr>
+            <w:r>
+              <w:rPr>
+                <w:color w:val="FF0000"/>
+              </w:rPr>
+              <w:t xml:space="preserve">&lt;Common functionality that appears in multiple use cases can be split out into separate use cases. Provide reference to such of the use cases that are called by the subject use case. &gt; </w:t>
+            </w:r>
+          </w:p>
+        </w:tc>
+      </w:tr>
+    </w:tbl>
+    <w:p/>
+    <w:tbl>
+      <w:tblPr>
+        <w:tblW w:w="0" w:type="auto"/>
+        <w:tblBorders>
+          <w:top w:val="single" w:sz="6" w:space="0" w:color="auto"/>
+          <w:left w:val="single" w:sz="6" w:space="0" w:color="auto"/>
+          <w:bottom w:val="single" w:sz="6" w:space="0" w:color="auto"/>
+          <w:right w:val="single" w:sz="6" w:space="0" w:color="auto"/>
+          <w:insideH w:val="single" w:sz="6" w:space="0" w:color="auto"/>
+          <w:insideV w:val="single" w:sz="6" w:space="0" w:color="auto"/>
+        </w:tblBorders>
+        <w:tblLayout w:type="fixed"/>
+        <w:tblLook w:val="0000" w:firstRow="0" w:lastRow="0" w:firstColumn="0" w:lastColumn="0" w:noHBand="0" w:noVBand="0"/>
+      </w:tblPr>
+      <w:tblGrid>
+        <w:gridCol w:w="9468"/>
+      </w:tblGrid>
+      <w:tr>
+        <w:tblPrEx>
+          <w:tblCellMar>
+            <w:top w:w="0" w:type="dxa"/>
+            <w:bottom w:w="0" w:type="dxa"/>
+          </w:tblCellMar>
+        </w:tblPrEx>
+        <w:tc>
+          <w:tcPr>
+            <w:tcW w:w="9468" w:type="dxa"/>
+            <w:shd w:val="pct15" w:color="auto" w:fill="FFFFFF"/>
+          </w:tcPr>
+          <w:p>
+            <w:pPr>
+              <w:pStyle w:val="HeadingBase"/>
+              <w:spacing w:before="0" w:after="0"/>
+            </w:pPr>
+            <w:r>
+              <w:t>Special Requirements</w:t>
+            </w:r>
+          </w:p>
+        </w:tc>
+      </w:tr>
+      <w:tr>
+        <w:tblPrEx>
+          <w:tblCellMar>
+            <w:top w:w="0" w:type="dxa"/>
+            <w:bottom w:w="0" w:type="dxa"/>
+          </w:tblCellMar>
+        </w:tblPrEx>
+        <w:tc>
+          <w:tcPr>
+            <w:tcW w:w="9468" w:type="dxa"/>
+          </w:tcPr>
+          <w:p>
+            <w:pPr>
+              <w:numPr>
+                <w:ilvl w:val="0"/>
+                <w:numId w:val="7"/>
+              </w:numPr>
+              <w:tabs>
+                <w:tab w:val="left" w:pos="720"/>
+              </w:tabs>
+              <w:spacing w:before="120" w:after="60" w:line="240" w:lineRule="auto"/>
+              <w:rPr>
+                <w:color w:val="FF0000"/>
+              </w:rPr>
+            </w:pPr>
+            <w:r>
+              <w:rPr>
+                <w:color w:val="FF0000"/>
+              </w:rPr>
+              <w:t xml:space="preserve">&lt;Identify any special non-functional requirements such as legal, performance, etc. that need to be considered during design or implementation.  These requirements should only be documented here if they are specific to this use case.  If the requirements span across multiple use cases, document in the appropriate section of the Systems Requirements Specification&gt; </w:t>
+            </w:r>
+          </w:p>
+        </w:tc>
+      </w:tr>
+    </w:tbl>
+    <w:p/>
+    <w:tbl>
+      <w:tblPr>
+        <w:tblW w:w="0" w:type="auto"/>
+        <w:tblBorders>
+          <w:top w:val="single" w:sz="6" w:space="0" w:color="auto"/>
+          <w:left w:val="single" w:sz="6" w:space="0" w:color="auto"/>
+          <w:bottom w:val="single" w:sz="6" w:space="0" w:color="auto"/>
+          <w:right w:val="single" w:sz="6" w:space="0" w:color="auto"/>
+          <w:insideH w:val="single" w:sz="6" w:space="0" w:color="auto"/>
+          <w:insideV w:val="single" w:sz="6" w:space="0" w:color="auto"/>
+        </w:tblBorders>
+        <w:tblLayout w:type="fixed"/>
+        <w:tblLook w:val="0000" w:firstRow="0" w:lastRow="0" w:firstColumn="0" w:lastColumn="0" w:noHBand="0" w:noVBand="0"/>
+      </w:tblPr>
+      <w:tblGrid>
+        <w:gridCol w:w="9468"/>
+      </w:tblGrid>
+      <w:tr>
+        <w:tblPrEx>
+          <w:tblCellMar>
+            <w:top w:w="0" w:type="dxa"/>
+            <w:bottom w:w="0" w:type="dxa"/>
+          </w:tblCellMar>
+        </w:tblPrEx>
+        <w:tc>
+          <w:tcPr>
+            <w:tcW w:w="9468" w:type="dxa"/>
+            <w:shd w:val="pct15" w:color="auto" w:fill="FFFFFF"/>
+          </w:tcPr>
+          <w:p>
+            <w:pPr>
+              <w:pStyle w:val="HeadingBase"/>
+              <w:spacing w:before="0" w:after="0"/>
+            </w:pPr>
+            <w:r>
+              <w:t>Business Rules</w:t>
+            </w:r>
+          </w:p>
+        </w:tc>
+      </w:tr>
+      <w:tr>
+        <w:tblPrEx>
+          <w:tblCellMar>
+            <w:top w:w="0" w:type="dxa"/>
+            <w:bottom w:w="0" w:type="dxa"/>
+          </w:tblCellMar>
+        </w:tblPrEx>
+        <w:tc>
+          <w:tcPr>
+            <w:tcW w:w="9468" w:type="dxa"/>
+          </w:tcPr>
+          <w:p>
+            <w:pPr>
+              <w:numPr>
+                <w:ilvl w:val="0"/>
+                <w:numId w:val="8"/>
+              </w:numPr>
+              <w:tabs>
+                <w:tab w:val="left" w:pos="720"/>
+              </w:tabs>
+              <w:spacing w:before="120" w:after="60" w:line="240" w:lineRule="auto"/>
+              <w:rPr>
+                <w:color w:val="FF0000"/>
+              </w:rPr>
+            </w:pPr>
+            <w:r>
+              <w:rPr>
+                <w:color w:val="FF0000"/>
+              </w:rPr>
+              <w:t xml:space="preserve">&lt;Identify any business rules or constraints particular to this specific use case.  Example of a business rule would be: “When an Account of a subscription has a Credit Card on File, all subscriptions under that account rollover month-to-month.”&gt; </w:t>
+            </w:r>
+          </w:p>
+        </w:tc>
+      </w:tr>
+    </w:tbl>
+    <w:p>
+      <w:pPr>
+        <w:pStyle w:val="FootnoteText"/>
+        <w:rPr>
+          <w:rFonts w:ascii="Arial" w:hAnsi="Arial"/>
+        </w:rPr>
+      </w:pPr>
+    </w:p>
+    <w:tbl>
+      <w:tblPr>
+        <w:tblW w:w="0" w:type="auto"/>
+        <w:tblBorders>
+          <w:top w:val="single" w:sz="6" w:space="0" w:color="auto"/>
+          <w:left w:val="single" w:sz="6" w:space="0" w:color="auto"/>
+          <w:bottom w:val="single" w:sz="6" w:space="0" w:color="auto"/>
+          <w:right w:val="single" w:sz="6" w:space="0" w:color="auto"/>
+          <w:insideH w:val="single" w:sz="6" w:space="0" w:color="auto"/>
+          <w:insideV w:val="single" w:sz="6" w:space="0" w:color="auto"/>
+        </w:tblBorders>
+        <w:tblLayout w:type="fixed"/>
+        <w:tblLook w:val="0000" w:firstRow="0" w:lastRow="0" w:firstColumn="0" w:lastColumn="0" w:noHBand="0" w:noVBand="0"/>
+      </w:tblPr>
+      <w:tblGrid>
+        <w:gridCol w:w="9468"/>
+      </w:tblGrid>
+      <w:tr>
+        <w:tblPrEx>
+          <w:tblCellMar>
+            <w:top w:w="0" w:type="dxa"/>
+            <w:bottom w:w="0" w:type="dxa"/>
+          </w:tblCellMar>
+        </w:tblPrEx>
+        <w:tc>
+          <w:tcPr>
+            <w:tcW w:w="9468" w:type="dxa"/>
+            <w:shd w:val="pct15" w:color="auto" w:fill="FFFFFF"/>
+          </w:tcPr>
+          <w:p>
+            <w:pPr>
+              <w:pStyle w:val="HeadingBase"/>
+              <w:spacing w:before="0" w:after="0"/>
+            </w:pPr>
+            <w:r>
+              <w:t>Other Notes (Assumptions, Issues,)</w:t>
+            </w:r>
+          </w:p>
+        </w:tc>
+      </w:tr>
+      <w:tr>
+        <w:tblPrEx>
+          <w:tblCellMar>
+            <w:top w:w="0" w:type="dxa"/>
+            <w:bottom w:w="0" w:type="dxa"/>
+          </w:tblCellMar>
+        </w:tblPrEx>
+        <w:tc>
+          <w:tcPr>
+            <w:tcW w:w="9468" w:type="dxa"/>
+          </w:tcPr>
+          <w:p>
+            <w:pPr>
+              <w:pStyle w:val="NormalComment"/>
+            </w:pPr>
+            <w:r>
+              <w:t xml:space="preserve">&lt; Any special considerations that need to be kept in mind for this use case only; identify the type of item with a tag like </w:t>
+            </w:r>
+          </w:p>
+          <w:p>
+            <w:pPr>
+              <w:numPr>
+                <w:ilvl w:val="0"/>
+                <w:numId w:val="9"/>
+              </w:numPr>
+              <w:tabs>
+                <w:tab w:val="left" w:pos="720"/>
+              </w:tabs>
+              <w:spacing w:before="120" w:after="60" w:line="240" w:lineRule="auto"/>
+              <w:ind w:left="720"/>
+              <w:rPr>
+                <w:color w:val="0000FF"/>
+              </w:rPr>
+            </w:pPr>
+            <w:r>
+              <w:rPr>
+                <w:b/>
+                <w:color w:val="FF0000"/>
+              </w:rPr>
+              <w:t>Assumptions:</w:t>
+            </w:r>
+          </w:p>
+          <w:p>
+            <w:pPr>
+              <w:numPr>
+                <w:ilvl w:val="0"/>
+                <w:numId w:val="9"/>
+              </w:numPr>
+              <w:tabs>
+                <w:tab w:val="left" w:pos="720"/>
+              </w:tabs>
+              <w:spacing w:before="120" w:after="60" w:line="240" w:lineRule="auto"/>
+              <w:ind w:left="720"/>
+              <w:rPr>
+                <w:color w:val="0000FF"/>
+              </w:rPr>
+            </w:pPr>
+            <w:r>
+              <w:rPr>
+                <w:b/>
+                <w:color w:val="FF0000"/>
+              </w:rPr>
+              <w:t>Issues:</w:t>
+            </w:r>
+          </w:p>
+          <w:p>
+            <w:pPr>
+              <w:rPr>
+                <w:i/>
+                <w:color w:val="0000FF"/>
+              </w:rPr>
+            </w:pPr>
+          </w:p>
+        </w:tc>
+      </w:tr>
+    </w:tbl>
+    <w:p>
+      <w:pPr>
+        <w:pStyle w:val="FootnoteText"/>
+        <w:rPr>
+          <w:rFonts w:ascii="Arial" w:hAnsi="Arial"/>
+        </w:rPr>
+      </w:pPr>
+    </w:p>
+    <w:p/>
+    <w:p>
+      <w:r>
+        <w:br w:type="page"/>
+      </w:r>
       <w:r>
         <w:t>Use Case 1 (Impaired User)</w:t>
       </w:r>
@@ -176,10 +1980,7 @@
         <w:t>Use Case 3</w:t>
       </w:r>
       <w:r>
-        <w:t xml:space="preserve"> </w:t>
-      </w:r>
-      <w:r>
-        <w:t>(User imports their own Audio Files)</w:t>
+        <w:t xml:space="preserve"> (User imports their own Audio Files)</w:t>
       </w:r>
     </w:p>
     <w:p>
@@ -311,8 +2112,6 @@
       <w:r>
         <w:t>Audio file can be added to profile via case 1</w:t>
       </w:r>
-      <w:bookmarkStart w:id="0" w:name="_GoBack"/>
-      <w:bookmarkEnd w:id="0"/>
     </w:p>
     <w:sectPr>
       <w:pgSz w:w="12240" w:h="15840"/>
@@ -327,6 +2126,144 @@
 <file path=word/numbering.xml><?xml version="1.0" encoding="utf-8"?>
 <w:numbering xmlns:wpc="http://schemas.microsoft.com/office/word/2010/wordprocessingCanvas" xmlns:cx="http://schemas.microsoft.com/office/drawing/2014/chartex" xmlns:cx1="http://schemas.microsoft.com/office/drawing/2015/9/8/chartex" xmlns:cx2="http://schemas.microsoft.com/office/drawing/2015/10/21/chartex" xmlns:cx3="http://schemas.microsoft.com/office/drawing/2016/5/9/chartex" xmlns:cx4="http://schemas.microsoft.com/office/drawing/2016/5/10/chartex" xmlns:cx5="http://schemas.microsoft.com/office/drawing/2016/5/11/chartex" xmlns:cx6="http://schemas.microsoft.com/office/drawing/2016/5/12/chartex" xmlns:cx7="http://schemas.microsoft.com/office/drawing/2016/5/13/chartex" xmlns:cx8="http://schemas.microsoft.com/office/drawing/2016/5/14/chartex" xmlns:mc="http://schemas.openxmlformats.org/markup-compatibility/2006" xmlns:aink="http://schemas.microsoft.com/office/drawing/2016/ink" xmlns:am3d="http://schemas.microsoft.com/office/drawing/2017/model3d" xmlns:o="urn:schemas-microsoft-com:office:office" xmlns:r="http://schemas.openxmlformats.org/officeDocument/2006/relationships" xmlns:m="http://schemas.openxmlformats.org/officeDocument/2006/math" xmlns:v="urn:schemas-microsoft-com:vml" xmlns:wp14="http://schemas.microsoft.com/office/word/2010/wordprocessingDrawing" xmlns:wp="http://schemas.openxmlformats.org/drawingml/2006/wordprocessingDrawing" xmlns:w10="urn:schemas-microsoft-com:office:word" xmlns:w="http://schemas.openxmlformats.org/wordprocessingml/2006/main" xmlns:w14="http://schemas.microsoft.com/office/word/2010/wordml" xmlns:w15="http://schemas.microsoft.com/office/word/2012/wordml" xmlns:w16cid="http://schemas.microsoft.com/office/word/2016/wordml/cid" xmlns:w16se="http://schemas.microsoft.com/office/word/2015/wordml/symex" xmlns:wpg="http://schemas.microsoft.com/office/word/2010/wordprocessingGroup" xmlns:wpi="http://schemas.microsoft.com/office/word/2010/wordprocessingInk" xmlns:wne="http://schemas.microsoft.com/office/word/2006/wordml" xmlns:wps="http://schemas.microsoft.com/office/word/2010/wordprocessingShape" mc:Ignorable="w14 w15 w16se w16cid wp14">
   <w:abstractNum w:abstractNumId="0" w15:restartNumberingAfterBreak="0">
+    <w:nsid w:val="20BB5041"/>
+    <w:multiLevelType w:val="multilevel"/>
+    <w:tmpl w:val="27F664B2"/>
+    <w:lvl w:ilvl="0">
+      <w:start w:val="1"/>
+      <w:numFmt w:val="none"/>
+      <w:lvlText w:val=""/>
+      <w:legacy w:legacy="1" w:legacySpace="120" w:legacyIndent="360"/>
+      <w:lvlJc w:val="left"/>
+      <w:pPr>
+        <w:ind w:left="360" w:hanging="360"/>
+      </w:pPr>
+      <w:rPr>
+        <w:rFonts w:ascii="Symbol" w:hAnsi="Symbol" w:hint="default"/>
+        <w:color w:val="FF0000"/>
+      </w:rPr>
+    </w:lvl>
+    <w:lvl w:ilvl="1">
+      <w:start w:val="1"/>
+      <w:numFmt w:val="none"/>
+      <w:lvlText w:val="o"/>
+      <w:legacy w:legacy="1" w:legacySpace="120" w:legacyIndent="360"/>
+      <w:lvlJc w:val="left"/>
+      <w:pPr>
+        <w:ind w:left="720" w:hanging="360"/>
+      </w:pPr>
+      <w:rPr>
+        <w:rFonts w:ascii="Courier New" w:hAnsi="Courier New" w:cs="Courier New" w:hint="default"/>
+      </w:rPr>
+    </w:lvl>
+    <w:lvl w:ilvl="2">
+      <w:start w:val="1"/>
+      <w:numFmt w:val="none"/>
+      <w:lvlText w:val=""/>
+      <w:legacy w:legacy="1" w:legacySpace="120" w:legacyIndent="360"/>
+      <w:lvlJc w:val="left"/>
+      <w:pPr>
+        <w:ind w:left="1080" w:hanging="360"/>
+      </w:pPr>
+      <w:rPr>
+        <w:rFonts w:ascii="Wingdings" w:hAnsi="Wingdings" w:hint="default"/>
+      </w:rPr>
+    </w:lvl>
+    <w:lvl w:ilvl="3">
+      <w:start w:val="1"/>
+      <w:numFmt w:val="none"/>
+      <w:lvlText w:val=""/>
+      <w:legacy w:legacy="1" w:legacySpace="120" w:legacyIndent="360"/>
+      <w:lvlJc w:val="left"/>
+      <w:pPr>
+        <w:ind w:left="1440" w:hanging="360"/>
+      </w:pPr>
+      <w:rPr>
+        <w:rFonts w:ascii="Symbol" w:hAnsi="Symbol" w:hint="default"/>
+      </w:rPr>
+    </w:lvl>
+    <w:lvl w:ilvl="4">
+      <w:start w:val="1"/>
+      <w:numFmt w:val="none"/>
+      <w:lvlText w:val="o"/>
+      <w:legacy w:legacy="1" w:legacySpace="120" w:legacyIndent="360"/>
+      <w:lvlJc w:val="left"/>
+      <w:pPr>
+        <w:ind w:left="1800" w:hanging="360"/>
+      </w:pPr>
+      <w:rPr>
+        <w:rFonts w:ascii="Courier New" w:hAnsi="Courier New" w:cs="Courier New" w:hint="default"/>
+      </w:rPr>
+    </w:lvl>
+    <w:lvl w:ilvl="5">
+      <w:start w:val="1"/>
+      <w:numFmt w:val="none"/>
+      <w:lvlText w:val=""/>
+      <w:legacy w:legacy="1" w:legacySpace="120" w:legacyIndent="360"/>
+      <w:lvlJc w:val="left"/>
+      <w:pPr>
+        <w:ind w:left="2160" w:hanging="360"/>
+      </w:pPr>
+      <w:rPr>
+        <w:rFonts w:ascii="Wingdings" w:hAnsi="Wingdings" w:hint="default"/>
+      </w:rPr>
+    </w:lvl>
+    <w:lvl w:ilvl="6">
+      <w:start w:val="1"/>
+      <w:numFmt w:val="none"/>
+      <w:lvlText w:val=""/>
+      <w:legacy w:legacy="1" w:legacySpace="120" w:legacyIndent="360"/>
+      <w:lvlJc w:val="left"/>
+      <w:pPr>
+        <w:ind w:left="2520" w:hanging="360"/>
+      </w:pPr>
+      <w:rPr>
+        <w:rFonts w:ascii="Symbol" w:hAnsi="Symbol" w:hint="default"/>
+      </w:rPr>
+    </w:lvl>
+    <w:lvl w:ilvl="7">
+      <w:start w:val="1"/>
+      <w:numFmt w:val="none"/>
+      <w:lvlText w:val="o"/>
+      <w:legacy w:legacy="1" w:legacySpace="120" w:legacyIndent="360"/>
+      <w:lvlJc w:val="left"/>
+      <w:pPr>
+        <w:ind w:left="2880" w:hanging="360"/>
+      </w:pPr>
+      <w:rPr>
+        <w:rFonts w:ascii="Courier New" w:hAnsi="Courier New" w:cs="Courier New" w:hint="default"/>
+      </w:rPr>
+    </w:lvl>
+    <w:lvl w:ilvl="8">
+      <w:start w:val="1"/>
+      <w:numFmt w:val="none"/>
+      <w:lvlText w:val=""/>
+      <w:legacy w:legacy="1" w:legacySpace="120" w:legacyIndent="360"/>
+      <w:lvlJc w:val="left"/>
+      <w:pPr>
+        <w:ind w:left="3240" w:hanging="360"/>
+      </w:pPr>
+      <w:rPr>
+        <w:rFonts w:ascii="Wingdings" w:hAnsi="Wingdings" w:hint="default"/>
+      </w:rPr>
+    </w:lvl>
+  </w:abstractNum>
+  <w:abstractNum w:abstractNumId="1" w15:restartNumberingAfterBreak="0">
+    <w:nsid w:val="2A6B79D8"/>
+    <w:multiLevelType w:val="singleLevel"/>
+    <w:tmpl w:val="EECCC1EA"/>
+    <w:lvl w:ilvl="0">
+      <w:start w:val="1"/>
+      <w:numFmt w:val="decimal"/>
+      <w:lvlText w:val="%1."/>
+      <w:legacy w:legacy="1" w:legacySpace="120" w:legacyIndent="360"/>
+      <w:lvlJc w:val="left"/>
+      <w:pPr>
+        <w:ind w:left="720" w:hanging="360"/>
+      </w:pPr>
+    </w:lvl>
+  </w:abstractNum>
+  <w:abstractNum w:abstractNumId="2" w15:restartNumberingAfterBreak="0">
     <w:nsid w:val="2E34484C"/>
     <w:multiLevelType w:val="hybridMultilevel"/>
     <w:tmpl w:val="14AA3BB0"/>
@@ -415,7 +2352,7 @@
       </w:pPr>
     </w:lvl>
   </w:abstractNum>
-  <w:abstractNum w:abstractNumId="1" w15:restartNumberingAfterBreak="0">
+  <w:abstractNum w:abstractNumId="3" w15:restartNumberingAfterBreak="0">
     <w:nsid w:val="2FDE11D2"/>
     <w:multiLevelType w:val="hybridMultilevel"/>
     <w:tmpl w:val="B8148FA2"/>
@@ -504,7 +2441,22 @@
       </w:pPr>
     </w:lvl>
   </w:abstractNum>
-  <w:abstractNum w:abstractNumId="2" w15:restartNumberingAfterBreak="0">
+  <w:abstractNum w:abstractNumId="4" w15:restartNumberingAfterBreak="0">
+    <w:nsid w:val="3F9A275F"/>
+    <w:multiLevelType w:val="singleLevel"/>
+    <w:tmpl w:val="EECCC1EA"/>
+    <w:lvl w:ilvl="0">
+      <w:start w:val="1"/>
+      <w:numFmt w:val="decimal"/>
+      <w:lvlText w:val="%1."/>
+      <w:legacy w:legacy="1" w:legacySpace="120" w:legacyIndent="360"/>
+      <w:lvlJc w:val="left"/>
+      <w:pPr>
+        <w:ind w:left="720" w:hanging="360"/>
+      </w:pPr>
+    </w:lvl>
+  </w:abstractNum>
+  <w:abstractNum w:abstractNumId="5" w15:restartNumberingAfterBreak="0">
     <w:nsid w:val="46B83DB9"/>
     <w:multiLevelType w:val="hybridMultilevel"/>
     <w:tmpl w:val="60287A4A"/>
@@ -593,7 +2545,37 @@
       </w:pPr>
     </w:lvl>
   </w:abstractNum>
-  <w:abstractNum w:abstractNumId="3" w15:restartNumberingAfterBreak="0">
+  <w:abstractNum w:abstractNumId="6" w15:restartNumberingAfterBreak="0">
+    <w:nsid w:val="62441086"/>
+    <w:multiLevelType w:val="singleLevel"/>
+    <w:tmpl w:val="EECCC1EA"/>
+    <w:lvl w:ilvl="0">
+      <w:start w:val="1"/>
+      <w:numFmt w:val="decimal"/>
+      <w:lvlText w:val="%1."/>
+      <w:legacy w:legacy="1" w:legacySpace="120" w:legacyIndent="360"/>
+      <w:lvlJc w:val="left"/>
+      <w:pPr>
+        <w:ind w:left="720" w:hanging="360"/>
+      </w:pPr>
+    </w:lvl>
+  </w:abstractNum>
+  <w:abstractNum w:abstractNumId="7" w15:restartNumberingAfterBreak="0">
+    <w:nsid w:val="773C0F69"/>
+    <w:multiLevelType w:val="singleLevel"/>
+    <w:tmpl w:val="EECCC1EA"/>
+    <w:lvl w:ilvl="0">
+      <w:start w:val="1"/>
+      <w:numFmt w:val="decimal"/>
+      <w:lvlText w:val="%1."/>
+      <w:legacy w:legacy="1" w:legacySpace="120" w:legacyIndent="360"/>
+      <w:lvlJc w:val="left"/>
+      <w:pPr>
+        <w:ind w:left="720" w:hanging="360"/>
+      </w:pPr>
+    </w:lvl>
+  </w:abstractNum>
+  <w:abstractNum w:abstractNumId="8" w15:restartNumberingAfterBreak="0">
     <w:nsid w:val="774B3F56"/>
     <w:multiLevelType w:val="hybridMultilevel"/>
     <w:tmpl w:val="16AC3380"/>
@@ -683,15 +2665,30 @@
     </w:lvl>
   </w:abstractNum>
   <w:num w:numId="1">
+    <w:abstractNumId w:val="8"/>
+  </w:num>
+  <w:num w:numId="2">
+    <w:abstractNumId w:val="5"/>
+  </w:num>
+  <w:num w:numId="3">
     <w:abstractNumId w:val="3"/>
   </w:num>
-  <w:num w:numId="2">
+  <w:num w:numId="4">
     <w:abstractNumId w:val="2"/>
   </w:num>
-  <w:num w:numId="3">
+  <w:num w:numId="5">
     <w:abstractNumId w:val="1"/>
   </w:num>
-  <w:num w:numId="4">
+  <w:num w:numId="6">
+    <w:abstractNumId w:val="6"/>
+  </w:num>
+  <w:num w:numId="7">
+    <w:abstractNumId w:val="7"/>
+  </w:num>
+  <w:num w:numId="8">
+    <w:abstractNumId w:val="4"/>
+  </w:num>
+  <w:num w:numId="9">
     <w:abstractNumId w:val="0"/>
   </w:num>
 </w:numbering>
@@ -717,7 +2714,7 @@
   <w:latentStyles w:defLockedState="0" w:defUIPriority="99" w:defSemiHidden="0" w:defUnhideWhenUsed="0" w:defQFormat="0" w:count="375">
     <w:lsdException w:name="Normal" w:uiPriority="0" w:qFormat="1"/>
     <w:lsdException w:name="heading 1" w:uiPriority="9" w:qFormat="1"/>
-    <w:lsdException w:name="heading 2" w:semiHidden="1" w:uiPriority="9" w:unhideWhenUsed="1" w:qFormat="1"/>
+    <w:lsdException w:name="heading 2" w:semiHidden="1" w:uiPriority="0" w:unhideWhenUsed="1" w:qFormat="1"/>
     <w:lsdException w:name="heading 3" w:semiHidden="1" w:uiPriority="9" w:unhideWhenUsed="1" w:qFormat="1"/>
     <w:lsdException w:name="heading 4" w:semiHidden="1" w:uiPriority="9" w:unhideWhenUsed="1" w:qFormat="1"/>
     <w:lsdException w:name="heading 5" w:semiHidden="1" w:uiPriority="9" w:unhideWhenUsed="1" w:qFormat="1"/>
@@ -744,7 +2741,7 @@
     <w:lsdException w:name="toc 8" w:semiHidden="1" w:uiPriority="39" w:unhideWhenUsed="1"/>
     <w:lsdException w:name="toc 9" w:semiHidden="1" w:uiPriority="39" w:unhideWhenUsed="1"/>
     <w:lsdException w:name="Normal Indent" w:semiHidden="1" w:unhideWhenUsed="1"/>
-    <w:lsdException w:name="footnote text" w:semiHidden="1" w:unhideWhenUsed="1"/>
+    <w:lsdException w:name="footnote text" w:semiHidden="1" w:uiPriority="0" w:unhideWhenUsed="1"/>
     <w:lsdException w:name="annotation text" w:semiHidden="1" w:unhideWhenUsed="1"/>
     <w:lsdException w:name="header" w:semiHidden="1" w:unhideWhenUsed="1"/>
     <w:lsdException w:name="footer" w:semiHidden="1" w:unhideWhenUsed="1"/>
@@ -1095,6 +3092,30 @@
     <w:name w:val="Normal"/>
     <w:qFormat/>
   </w:style>
+  <w:style w:type="paragraph" w:styleId="Heading2">
+    <w:name w:val="heading 2"/>
+    <w:basedOn w:val="Normal"/>
+    <w:next w:val="BodyText"/>
+    <w:link w:val="Heading2Char"/>
+    <w:autoRedefine/>
+    <w:qFormat/>
+    <w:rsid w:val="00331861"/>
+    <w:pPr>
+      <w:spacing w:before="360" w:after="60" w:line="240" w:lineRule="auto"/>
+      <w:ind w:left="144"/>
+      <w:outlineLvl w:val="1"/>
+    </w:pPr>
+    <w:rPr>
+      <w:rFonts w:ascii="Times New Roman" w:eastAsia="Times New Roman" w:hAnsi="Times New Roman" w:cs="Times New Roman"/>
+      <w:b/>
+      <w:caps/>
+      <w:shadow/>
+      <w:color w:val="000080"/>
+      <w:sz w:val="28"/>
+      <w:szCs w:val="28"/>
+      <w:lang w:val="en-US"/>
+    </w:rPr>
+  </w:style>
   <w:style w:type="character" w:default="1" w:styleId="DefaultParagraphFont">
     <w:name w:val="Default Paragraph Font"/>
     <w:uiPriority w:val="1"/>
@@ -1132,6 +3153,115 @@
       <w:ind w:left="720"/>
       <w:contextualSpacing/>
     </w:pPr>
+  </w:style>
+  <w:style w:type="character" w:customStyle="1" w:styleId="Heading2Char">
+    <w:name w:val="Heading 2 Char"/>
+    <w:basedOn w:val="DefaultParagraphFont"/>
+    <w:link w:val="Heading2"/>
+    <w:rsid w:val="00331861"/>
+    <w:rPr>
+      <w:rFonts w:ascii="Times New Roman" w:eastAsia="Times New Roman" w:hAnsi="Times New Roman" w:cs="Times New Roman"/>
+      <w:b/>
+      <w:caps/>
+      <w:shadow/>
+      <w:color w:val="000080"/>
+      <w:sz w:val="28"/>
+      <w:szCs w:val="28"/>
+      <w:lang w:val="en-US"/>
+    </w:rPr>
+  </w:style>
+  <w:style w:type="paragraph" w:customStyle="1" w:styleId="NormalComment">
+    <w:name w:val="Normal Comment"/>
+    <w:basedOn w:val="Normal"/>
+    <w:rsid w:val="00331861"/>
+    <w:pPr>
+      <w:spacing w:before="120" w:after="60" w:line="240" w:lineRule="auto"/>
+    </w:pPr>
+    <w:rPr>
+      <w:rFonts w:ascii="Times New Roman" w:eastAsia="Times New Roman" w:hAnsi="Times New Roman" w:cs="Times New Roman"/>
+      <w:color w:val="FF0000"/>
+      <w:sz w:val="24"/>
+      <w:szCs w:val="20"/>
+      <w:lang w:val="en-US"/>
+    </w:rPr>
+  </w:style>
+  <w:style w:type="paragraph" w:customStyle="1" w:styleId="FigureTitle">
+    <w:name w:val="Figure Title"/>
+    <w:basedOn w:val="Normal"/>
+    <w:next w:val="BodyText"/>
+    <w:rsid w:val="00331861"/>
+    <w:pPr>
+      <w:keepLines/>
+      <w:spacing w:before="120" w:after="180" w:line="240" w:lineRule="auto"/>
+      <w:jc w:val="center"/>
+    </w:pPr>
+    <w:rPr>
+      <w:rFonts w:ascii="Times New Roman" w:eastAsia="Times New Roman" w:hAnsi="Times New Roman" w:cs="Times New Roman"/>
+      <w:b/>
+      <w:szCs w:val="20"/>
+      <w:lang w:val="en-US"/>
+    </w:rPr>
+  </w:style>
+  <w:style w:type="paragraph" w:customStyle="1" w:styleId="HeadingBase">
+    <w:name w:val="Heading Base"/>
+    <w:basedOn w:val="Normal"/>
+    <w:rsid w:val="00331861"/>
+    <w:pPr>
+      <w:spacing w:before="60" w:after="60" w:line="240" w:lineRule="auto"/>
+    </w:pPr>
+    <w:rPr>
+      <w:rFonts w:ascii="Times New Roman" w:eastAsia="Times New Roman" w:hAnsi="Times New Roman" w:cs="Times New Roman"/>
+      <w:b/>
+      <w:szCs w:val="20"/>
+      <w:lang w:val="en-US"/>
+    </w:rPr>
+  </w:style>
+  <w:style w:type="paragraph" w:styleId="FootnoteText">
+    <w:name w:val="footnote text"/>
+    <w:basedOn w:val="Normal"/>
+    <w:link w:val="FootnoteTextChar"/>
+    <w:semiHidden/>
+    <w:rsid w:val="00331861"/>
+    <w:pPr>
+      <w:spacing w:before="120" w:after="60" w:line="240" w:lineRule="auto"/>
+    </w:pPr>
+    <w:rPr>
+      <w:rFonts w:ascii="Times New Roman" w:eastAsia="Times New Roman" w:hAnsi="Times New Roman" w:cs="Times New Roman"/>
+      <w:szCs w:val="20"/>
+      <w:lang w:val="en-US"/>
+    </w:rPr>
+  </w:style>
+  <w:style w:type="character" w:customStyle="1" w:styleId="FootnoteTextChar">
+    <w:name w:val="Footnote Text Char"/>
+    <w:basedOn w:val="DefaultParagraphFont"/>
+    <w:link w:val="FootnoteText"/>
+    <w:semiHidden/>
+    <w:rsid w:val="00331861"/>
+    <w:rPr>
+      <w:rFonts w:ascii="Times New Roman" w:eastAsia="Times New Roman" w:hAnsi="Times New Roman" w:cs="Times New Roman"/>
+      <w:szCs w:val="20"/>
+      <w:lang w:val="en-US"/>
+    </w:rPr>
+  </w:style>
+  <w:style w:type="paragraph" w:styleId="BodyText">
+    <w:name w:val="Body Text"/>
+    <w:basedOn w:val="Normal"/>
+    <w:link w:val="BodyTextChar"/>
+    <w:uiPriority w:val="99"/>
+    <w:semiHidden/>
+    <w:unhideWhenUsed/>
+    <w:rsid w:val="00331861"/>
+    <w:pPr>
+      <w:spacing w:after="120"/>
+    </w:pPr>
+  </w:style>
+  <w:style w:type="character" w:customStyle="1" w:styleId="BodyTextChar">
+    <w:name w:val="Body Text Char"/>
+    <w:basedOn w:val="DefaultParagraphFont"/>
+    <w:link w:val="BodyText"/>
+    <w:uiPriority w:val="99"/>
+    <w:semiHidden/>
+    <w:rsid w:val="00331861"/>
   </w:style>
 </w:styles>
 </file>

</xml_diff>